<commit_message>
update english and book list
</commit_message>
<xml_diff>
--- a/English/E006_AmericanSchoolTextBookReadingKeyEasy1.docx
+++ b/English/E006_AmericanSchoolTextBookReadingKeyEasy1.docx
@@ -10054,6 +10054,240 @@
           <w:lang w:eastAsia="ko-KR"/>
         </w:rPr>
       </w:pPr>
+      <w:r>
+        <w:rPr>
+          <w:rFonts w:hint="eastAsia"/>
+          <w:lang w:eastAsia="ko-KR"/>
+        </w:rPr>
+        <w:t>C</w:t>
+      </w:r>
+      <w:r>
+        <w:rPr>
+          <w:lang w:eastAsia="ko-KR"/>
+        </w:rPr>
+        <w:t xml:space="preserve">an you </w:t>
+      </w:r>
+      <w:r>
+        <w:rPr>
+          <w:b/>
+          <w:lang w:eastAsia="ko-KR"/>
+        </w:rPr>
+        <w:t>name</w:t>
+      </w:r>
+      <w:r>
+        <w:rPr>
+          <w:lang w:eastAsia="ko-KR"/>
+        </w:rPr>
+        <w:t xml:space="preserve"> these shapes?</w:t>
+      </w:r>
+      <w:r>
+        <w:rPr>
+          <w:lang w:eastAsia="ko-KR"/>
+        </w:rPr>
+        <w:br/>
+        <w:t>A shape with three sides is called a triangle.</w:t>
+      </w:r>
+      <w:r>
+        <w:rPr>
+          <w:lang w:eastAsia="ko-KR"/>
+        </w:rPr>
+        <w:br/>
+        <w:t>A rectangle has four sides.</w:t>
+      </w:r>
+      <w:r>
+        <w:rPr>
+          <w:lang w:eastAsia="ko-KR"/>
+        </w:rPr>
+        <w:br/>
+        <w:t>A square has four sides of equal length.</w:t>
+      </w:r>
+      <w:r>
+        <w:rPr>
+          <w:lang w:eastAsia="ko-KR"/>
+        </w:rPr>
+        <w:br/>
+        <w:t>A circle is round and has no sides.</w:t>
+      </w:r>
+      <w:r>
+        <w:rPr>
+          <w:lang w:eastAsia="ko-KR"/>
+        </w:rPr>
+        <w:br/>
+        <w:t xml:space="preserve">These shapes are called flat shapes or plane </w:t>
+      </w:r>
+      <w:r>
+        <w:rPr>
+          <w:b/>
+          <w:lang w:eastAsia="ko-KR"/>
+        </w:rPr>
+        <w:t>figures</w:t>
+      </w:r>
+      <w:r>
+        <w:rPr>
+          <w:lang w:eastAsia="ko-KR"/>
+        </w:rPr>
+        <w:t>.</w:t>
+      </w:r>
+      <w:r>
+        <w:rPr>
+          <w:lang w:eastAsia="ko-KR"/>
+        </w:rPr>
+        <w:br/>
+        <w:t xml:space="preserve"> A figure is a </w:t>
+      </w:r>
+      <w:r>
+        <w:rPr>
+          <w:b/>
+          <w:lang w:eastAsia="ko-KR"/>
+        </w:rPr>
+        <w:t>regular</w:t>
+      </w:r>
+      <w:r>
+        <w:rPr>
+          <w:lang w:eastAsia="ko-KR"/>
+        </w:rPr>
+        <w:t xml:space="preserve"> shape.</w:t>
+      </w:r>
+    </w:p>
+    <w:p>
+      <w:pPr>
+        <w:rPr>
+          <w:lang w:eastAsia="ko-KR"/>
+        </w:rPr>
+      </w:pPr>
+      <w:r>
+        <w:rPr>
+          <w:lang w:eastAsia="ko-KR"/>
+        </w:rPr>
+        <w:t>There are many solid shapes, too.</w:t>
+      </w:r>
+      <w:r>
+        <w:rPr>
+          <w:lang w:eastAsia="ko-KR"/>
+        </w:rPr>
+        <w:br/>
+        <w:t xml:space="preserve">A </w:t>
+      </w:r>
+      <w:r>
+        <w:rPr>
+          <w:b/>
+          <w:lang w:eastAsia="ko-KR"/>
+        </w:rPr>
+        <w:t>sphere</w:t>
+      </w:r>
+      <w:r>
+        <w:rPr>
+          <w:lang w:eastAsia="ko-KR"/>
+        </w:rPr>
+        <w:t xml:space="preserve"> is a solid-shaped circle.</w:t>
+      </w:r>
+      <w:r>
+        <w:rPr>
+          <w:lang w:eastAsia="ko-KR"/>
+        </w:rPr>
+        <w:br/>
+        <w:t>A cube is a solid-shaped square.</w:t>
+      </w:r>
+      <w:r>
+        <w:rPr>
+          <w:lang w:eastAsia="ko-KR"/>
+        </w:rPr>
+        <w:br/>
+        <w:t>Cones, pyramids, and cylinders are also solid shapes.</w:t>
+      </w:r>
+      <w:r>
+        <w:rPr>
+          <w:lang w:eastAsia="ko-KR"/>
+        </w:rPr>
+        <w:br/>
+      </w:r>
+      <w:r>
+        <w:rPr>
+          <w:shd w:val="pct15" w:color="auto" w:fill="FFFFFF"/>
+          <w:lang w:eastAsia="ko-KR"/>
+        </w:rPr>
+        <w:t>Everywhere you look</w:t>
+      </w:r>
+      <w:r>
+        <w:rPr>
+          <w:lang w:eastAsia="ko-KR"/>
+        </w:rPr>
+        <w:t>, you can see solid shapes and figures.</w:t>
+      </w:r>
+      <w:r>
+        <w:rPr>
+          <w:lang w:eastAsia="ko-KR"/>
+        </w:rPr>
+        <w:br/>
+        <w:t>They are in buildings and in everyday objects.</w:t>
+      </w:r>
+      <w:r>
+        <w:rPr>
+          <w:lang w:eastAsia="ko-KR"/>
+        </w:rPr>
+        <w:br/>
+      </w:r>
+      <w:r>
+        <w:rPr>
+          <w:shd w:val="pct15" w:color="auto" w:fill="FFFFFF"/>
+          <w:lang w:eastAsia="ko-KR"/>
+        </w:rPr>
+        <w:t>Look around</w:t>
+      </w:r>
+      <w:r>
+        <w:rPr>
+          <w:lang w:eastAsia="ko-KR"/>
+        </w:rPr>
+        <w:t xml:space="preserve"> your home or school </w:t>
+      </w:r>
+      <w:r>
+        <w:rPr>
+          <w:shd w:val="pct15" w:color="auto" w:fill="FFFFFF"/>
+          <w:lang w:eastAsia="ko-KR"/>
+        </w:rPr>
+        <w:t>for example</w:t>
+      </w:r>
+      <w:r>
+        <w:rPr>
+          <w:lang w:eastAsia="ko-KR"/>
+        </w:rPr>
+        <w:t>.</w:t>
+      </w:r>
+      <w:r>
+        <w:rPr>
+          <w:lang w:eastAsia="ko-KR"/>
+        </w:rPr>
+        <w:br/>
+        <w:t>What figures do you see?</w:t>
+      </w:r>
+    </w:p>
+    <w:p>
+      <w:pPr>
+        <w:pStyle w:val="2"/>
+        <w:rPr>
+          <w:lang w:eastAsia="ko-KR"/>
+        </w:rPr>
+      </w:pPr>
+      <w:r>
+        <w:rPr>
+          <w:rFonts w:hint="eastAsia"/>
+          <w:lang w:eastAsia="ko-KR"/>
+        </w:rPr>
+        <w:t>UNIT</w:t>
+      </w:r>
+      <w:r>
+        <w:rPr>
+          <w:lang w:eastAsia="ko-KR"/>
+        </w:rPr>
+        <w:t>26 - What Am I?</w:t>
+      </w:r>
+    </w:p>
+    <w:p>
+      <w:pPr>
+        <w:rPr>
+          <w:lang w:eastAsia="ko-KR"/>
+        </w:rPr>
+      </w:pPr>
       <w:bookmarkStart w:id="27" w:name="_GoBack"/>
       <w:bookmarkEnd w:id="27"/>
     </w:p>
@@ -10136,20 +10370,6 @@
     </w:p>
     <w:p>
       <w:pPr>
-        <w:rPr>
-          <w:lang w:eastAsia="ko-KR"/>
-        </w:rPr>
-      </w:pPr>
-    </w:p>
-    <w:p>
-      <w:pPr>
-        <w:rPr>
-          <w:lang w:eastAsia="ko-KR"/>
-        </w:rPr>
-      </w:pPr>
-    </w:p>
-    <w:p>
-      <w:pPr>
         <w:pStyle w:val="2"/>
         <w:rPr>
           <w:lang w:eastAsia="ko-KR"/>
@@ -11327,7 +11547,6 @@
           <w:rFonts w:hint="eastAsia"/>
           <w:lang w:eastAsia="ko-KR"/>
         </w:rPr>
-        <w:lastRenderedPageBreak/>
         <w:t>생각하셔야</w:t>
       </w:r>
       <w:r>
@@ -13743,27 +13962,14 @@
             </w:rPr>
             <w:t xml:space="preserve"> of </w:t>
           </w:r>
-          <w:r>
-            <w:fldChar w:fldCharType="begin"/>
-          </w:r>
-          <w:r>
-            <w:instrText xml:space="preserve"> NUMPAGES  \* Arabic  \* MERGEFORMAT </w:instrText>
-          </w:r>
-          <w:r>
-            <w:fldChar w:fldCharType="separate"/>
-          </w:r>
-          <w:r>
-            <w:rPr>
-              <w:noProof/>
-            </w:rPr>
-            <w:t>18</w:t>
-          </w:r>
-          <w:r>
-            <w:rPr>
-              <w:noProof/>
-            </w:rPr>
-            <w:fldChar w:fldCharType="end"/>
-          </w:r>
+          <w:fldSimple w:instr=" NUMPAGES  \* Arabic  \* MERGEFORMAT ">
+            <w:r>
+              <w:rPr>
+                <w:noProof/>
+              </w:rPr>
+              <w:t>18</w:t>
+            </w:r>
+          </w:fldSimple>
         </w:p>
       </w:tc>
     </w:tr>
@@ -19621,7 +19827,7 @@
     <w:charset w:val="00"/>
     <w:family w:val="swiss"/>
     <w:pitch w:val="variable"/>
-    <w:sig w:usb0="E0002AFF" w:usb1="C000247B" w:usb2="00000009" w:usb3="00000000" w:csb0="000001FF" w:csb1="00000000"/>
+    <w:sig w:usb0="E4002EFF" w:usb1="C000247B" w:usb2="00000009" w:usb3="00000000" w:csb0="000001FF" w:csb1="00000000"/>
   </w:font>
   <w:font w:name="바탕">
     <w:altName w:val="Batang"/>
@@ -19783,6 +19989,7 @@
     <w:rsid w:val="004A73E2"/>
     <w:rsid w:val="004C4026"/>
     <w:rsid w:val="004C699A"/>
+    <w:rsid w:val="00503843"/>
     <w:rsid w:val="005318B7"/>
     <w:rsid w:val="00534AD7"/>
     <w:rsid w:val="00563F6C"/>
@@ -20667,12 +20874,12 @@
 </file>
 
 <file path=customXml/item1.xml><?xml version="1.0" encoding="utf-8"?>
-<p:properties xmlns:p="http://schemas.microsoft.com/office/2006/metadata/properties" xmlns:xsi="http://www.w3.org/2001/XMLSchema-instance">
-  <documentManagement>
-    <Gat xmlns="2ec1ac2a-4cb5-40a4-b122-7712fb276773">IC</Gat>
-    <Status xmlns="2ec1ac2a-4cb5-40a4-b122-7712fb276773">Ready for Review</Status>
-  </documentManagement>
-</p:properties>
+<?mso-contentType ?>
+<FormTemplates xmlns="http://schemas.microsoft.com/sharepoint/v3/contenttype/forms">
+  <Display>DocumentLibraryForm</Display>
+  <Edit>DocumentLibraryForm</Edit>
+  <New>DocumentLibraryForm</New>
+</FormTemplates>
 </file>
 
 <file path=customXml/item2.xml><?xml version="1.0" encoding="utf-8"?>
@@ -20757,12 +20964,12 @@
 </file>
 
 <file path=customXml/item3.xml><?xml version="1.0" encoding="utf-8"?>
-<?mso-contentType ?>
-<FormTemplates xmlns="http://schemas.microsoft.com/sharepoint/v3/contenttype/forms">
-  <Display>DocumentLibraryForm</Display>
-  <Edit>DocumentLibraryForm</Edit>
-  <New>DocumentLibraryForm</New>
-</FormTemplates>
+<p:properties xmlns:p="http://schemas.microsoft.com/office/2006/metadata/properties" xmlns:xsi="http://www.w3.org/2001/XMLSchema-instance">
+  <documentManagement>
+    <Gat xmlns="2ec1ac2a-4cb5-40a4-b122-7712fb276773">IC</Gat>
+    <Status xmlns="2ec1ac2a-4cb5-40a4-b122-7712fb276773">Ready for Review</Status>
+  </documentManagement>
+</p:properties>
 </file>
 
 <file path=customXml/item4.xml><?xml version="1.0" encoding="utf-8"?>
@@ -20770,10 +20977,9 @@
 </file>
 
 <file path=customXml/itemProps1.xml><?xml version="1.0" encoding="utf-8"?>
-<ds:datastoreItem xmlns:ds="http://schemas.openxmlformats.org/officeDocument/2006/customXml" ds:itemID="{22EF12C5-4EE5-401D-AF32-34459B235CB4}">
+<ds:datastoreItem xmlns:ds="http://schemas.openxmlformats.org/officeDocument/2006/customXml" ds:itemID="{7D4FE01D-1055-48A2-B526-C8AAEA4E33FB}">
   <ds:schemaRefs>
-    <ds:schemaRef ds:uri="http://schemas.microsoft.com/office/2006/metadata/properties"/>
-    <ds:schemaRef ds:uri="2ec1ac2a-4cb5-40a4-b122-7712fb276773"/>
+    <ds:schemaRef ds:uri="http://schemas.microsoft.com/sharepoint/v3/contenttype/forms"/>
   </ds:schemaRefs>
 </ds:datastoreItem>
 </file>
@@ -20796,15 +21002,16 @@
 </file>
 
 <file path=customXml/itemProps3.xml><?xml version="1.0" encoding="utf-8"?>
-<ds:datastoreItem xmlns:ds="http://schemas.openxmlformats.org/officeDocument/2006/customXml" ds:itemID="{7D4FE01D-1055-48A2-B526-C8AAEA4E33FB}">
+<ds:datastoreItem xmlns:ds="http://schemas.openxmlformats.org/officeDocument/2006/customXml" ds:itemID="{22EF12C5-4EE5-401D-AF32-34459B235CB4}">
   <ds:schemaRefs>
-    <ds:schemaRef ds:uri="http://schemas.microsoft.com/sharepoint/v3/contenttype/forms"/>
+    <ds:schemaRef ds:uri="http://schemas.microsoft.com/office/2006/metadata/properties"/>
+    <ds:schemaRef ds:uri="2ec1ac2a-4cb5-40a4-b122-7712fb276773"/>
   </ds:schemaRefs>
 </ds:datastoreItem>
 </file>
 
 <file path=customXml/itemProps4.xml><?xml version="1.0" encoding="utf-8"?>
-<ds:datastoreItem xmlns:ds="http://schemas.openxmlformats.org/officeDocument/2006/customXml" ds:itemID="{B1D16AF7-56A5-4B16-9B4A-77E1D5352060}">
+<ds:datastoreItem xmlns:ds="http://schemas.openxmlformats.org/officeDocument/2006/customXml" ds:itemID="{EE959C5D-9F94-40F6-A888-81279E835462}">
   <ds:schemaRefs>
     <ds:schemaRef ds:uri="http://schemas.openxmlformats.org/officeDocument/2006/bibliography"/>
   </ds:schemaRefs>

</xml_diff>

<commit_message>
Add American school textbook reading key easy
</commit_message>
<xml_diff>
--- a/English/E006_AmericanSchoolTextBookReadingKeyEasy1.docx
+++ b/English/E006_AmericanSchoolTextBookReadingKeyEasy1.docx
@@ -11382,6 +11382,228 @@
           <w:lang w:eastAsia="ko-KR"/>
         </w:rPr>
       </w:pPr>
+      <w:r>
+        <w:rPr>
+          <w:lang w:eastAsia="ko-KR"/>
+        </w:rPr>
+        <w:t xml:space="preserve">A good writer uses good grammar and </w:t>
+      </w:r>
+      <w:r>
+        <w:rPr>
+          <w:b/>
+          <w:lang w:eastAsia="ko-KR"/>
+        </w:rPr>
+        <w:t>punctuation</w:t>
+      </w:r>
+      <w:r>
+        <w:rPr>
+          <w:lang w:eastAsia="ko-KR"/>
+        </w:rPr>
+        <w:t>.</w:t>
+      </w:r>
+      <w:r>
+        <w:rPr>
+          <w:lang w:eastAsia="ko-KR"/>
+        </w:rPr>
+        <w:br/>
+        <w:t>Grammar is the rules of a language.</w:t>
+      </w:r>
+      <w:r>
+        <w:rPr>
+          <w:lang w:eastAsia="ko-KR"/>
+        </w:rPr>
+        <w:br/>
+        <w:t>When you write a sentence, use the correct words and expressions.</w:t>
+      </w:r>
+      <w:r>
+        <w:rPr>
+          <w:lang w:eastAsia="ko-KR"/>
+        </w:rPr>
+        <w:br/>
+        <w:t xml:space="preserve">Also, use </w:t>
+      </w:r>
+      <w:r>
+        <w:rPr>
+          <w:b/>
+          <w:lang w:eastAsia="ko-KR"/>
+        </w:rPr>
+        <w:t>proper</w:t>
+      </w:r>
+      <w:r>
+        <w:rPr>
+          <w:lang w:eastAsia="ko-KR"/>
+        </w:rPr>
+        <w:t xml:space="preserve"> </w:t>
+      </w:r>
+      <w:r>
+        <w:rPr>
+          <w:shd w:val="pct15" w:color="auto" w:fill="FFFFFF"/>
+          <w:lang w:eastAsia="ko-KR"/>
+        </w:rPr>
+        <w:t>punctuation marks</w:t>
+      </w:r>
+      <w:r>
+        <w:rPr>
+          <w:lang w:eastAsia="ko-KR"/>
+        </w:rPr>
+        <w:t xml:space="preserve"> to show where the sentence stops.</w:t>
+      </w:r>
+    </w:p>
+    <w:p>
+      <w:pPr>
+        <w:rPr>
+          <w:lang w:eastAsia="ko-KR"/>
+        </w:rPr>
+      </w:pPr>
+      <w:r>
+        <w:rPr>
+          <w:lang w:eastAsia="ko-KR"/>
+        </w:rPr>
+        <w:t>Here are a few rules for writing.</w:t>
+      </w:r>
+    </w:p>
+    <w:p>
+      <w:pPr>
+        <w:rPr>
+          <w:lang w:eastAsia="ko-KR"/>
+        </w:rPr>
+      </w:pPr>
+      <w:r>
+        <w:rPr>
+          <w:lang w:eastAsia="ko-KR"/>
+        </w:rPr>
+        <w:t>Capitalization:</w:t>
+      </w:r>
+      <w:r>
+        <w:rPr>
+          <w:lang w:eastAsia="ko-KR"/>
+        </w:rPr>
+        <w:br/>
+        <w:t>1. Use a capital letter at the beginning of a sentence.</w:t>
+      </w:r>
+      <w:r>
+        <w:rPr>
+          <w:lang w:eastAsia="ko-KR"/>
+        </w:rPr>
+        <w:br/>
+        <w:t>2. The word “I” is always a capital letter.</w:t>
+      </w:r>
+      <w:r>
+        <w:rPr>
+          <w:lang w:eastAsia="ko-KR"/>
+        </w:rPr>
+        <w:br/>
+        <w:t>3. The names of people or special places should begin with a capital letter.</w:t>
+      </w:r>
+      <w:r>
+        <w:rPr>
+          <w:lang w:eastAsia="ko-KR"/>
+        </w:rPr>
+        <w:br/>
+        <w:t>4. Capitalize the names of the days of the week, months, and holidays.</w:t>
+      </w:r>
+    </w:p>
+    <w:p>
+      <w:pPr>
+        <w:rPr>
+          <w:lang w:eastAsia="ko-KR"/>
+        </w:rPr>
+      </w:pPr>
+      <w:r>
+        <w:rPr>
+          <w:lang w:eastAsia="ko-KR"/>
+        </w:rPr>
+        <w:t>Punctuation:</w:t>
+      </w:r>
+      <w:r>
+        <w:rPr>
+          <w:lang w:eastAsia="ko-KR"/>
+        </w:rPr>
+        <w:br/>
+        <w:t xml:space="preserve">1. Use a </w:t>
+      </w:r>
+      <w:r>
+        <w:rPr>
+          <w:b/>
+          <w:lang w:eastAsia="ko-KR"/>
+        </w:rPr>
+        <w:t>period</w:t>
+      </w:r>
+      <w:r>
+        <w:rPr>
+          <w:lang w:eastAsia="ko-KR"/>
+        </w:rPr>
+        <w:t xml:space="preserve"> to end a sentence.</w:t>
+      </w:r>
+      <w:r>
+        <w:rPr>
+          <w:lang w:eastAsia="ko-KR"/>
+        </w:rPr>
+        <w:br/>
+        <w:t>2. All questions need a question mark.</w:t>
+      </w:r>
+      <w:r>
+        <w:rPr>
+          <w:lang w:eastAsia="ko-KR"/>
+        </w:rPr>
+        <w:br/>
+        <w:t xml:space="preserve">3. To show surprise or </w:t>
+      </w:r>
+      <w:r>
+        <w:rPr>
+          <w:b/>
+          <w:lang w:eastAsia="ko-KR"/>
+        </w:rPr>
+        <w:t>excitement</w:t>
+      </w:r>
+      <w:r>
+        <w:rPr>
+          <w:lang w:eastAsia="ko-KR"/>
+        </w:rPr>
+        <w:t xml:space="preserve">, use an </w:t>
+      </w:r>
+      <w:r>
+        <w:rPr>
+          <w:shd w:val="pct15" w:color="auto" w:fill="FFFFFF"/>
+          <w:lang w:eastAsia="ko-KR"/>
+        </w:rPr>
+        <w:t>exclamation point</w:t>
+      </w:r>
+      <w:r>
+        <w:rPr>
+          <w:lang w:eastAsia="ko-KR"/>
+        </w:rPr>
+        <w:t>.</w:t>
+      </w:r>
+      <w:r>
+        <w:rPr>
+          <w:lang w:eastAsia="ko-KR"/>
+        </w:rPr>
+        <w:br/>
+        <w:t>4. Use a comma between each person, place, thing, or phrase in a list.</w:t>
+      </w:r>
+    </w:p>
+    <w:p>
+      <w:pPr>
+        <w:pStyle w:val="2"/>
+        <w:rPr>
+          <w:lang w:eastAsia="ko-KR"/>
+        </w:rPr>
+      </w:pPr>
+      <w:r>
+        <w:rPr>
+          <w:rFonts w:hint="eastAsia"/>
+          <w:lang w:eastAsia="ko-KR"/>
+        </w:rPr>
+        <w:t>UNIT30 - Writing Friendly Letters</w:t>
+      </w:r>
+    </w:p>
+    <w:p>
+      <w:pPr>
+        <w:rPr>
+          <w:lang w:eastAsia="ko-KR"/>
+        </w:rPr>
+      </w:pPr>
       <w:bookmarkStart w:id="31" w:name="_GoBack"/>
       <w:bookmarkEnd w:id="31"/>
     </w:p>
@@ -11464,20 +11686,6 @@
     </w:p>
     <w:p>
       <w:pPr>
-        <w:rPr>
-          <w:lang w:eastAsia="ko-KR"/>
-        </w:rPr>
-      </w:pPr>
-    </w:p>
-    <w:p>
-      <w:pPr>
-        <w:rPr>
-          <w:lang w:eastAsia="ko-KR"/>
-        </w:rPr>
-      </w:pPr>
-    </w:p>
-    <w:p>
-      <w:pPr>
         <w:pStyle w:val="1"/>
         <w:rPr>
           <w:lang w:eastAsia="ko-KR"/>
@@ -12989,7 +13197,6 @@
           <w:rFonts w:hint="eastAsia"/>
           <w:lang w:eastAsia="ko-KR"/>
         </w:rPr>
-        <w:lastRenderedPageBreak/>
         <w:t>투자란</w:t>
       </w:r>
       <w:r>
@@ -14609,14 +14816,27 @@
             </w:rPr>
             <w:t xml:space="preserve"> of </w:t>
           </w:r>
-          <w:fldSimple w:instr=" NUMPAGES  \* Arabic  \* MERGEFORMAT ">
-            <w:r>
-              <w:rPr>
-                <w:noProof/>
-              </w:rPr>
-              <w:t>20</w:t>
-            </w:r>
-          </w:fldSimple>
+          <w:r>
+            <w:fldChar w:fldCharType="begin"/>
+          </w:r>
+          <w:r>
+            <w:instrText xml:space="preserve"> NUMPAGES  \* Arabic  \* MERGEFORMAT </w:instrText>
+          </w:r>
+          <w:r>
+            <w:fldChar w:fldCharType="separate"/>
+          </w:r>
+          <w:r>
+            <w:rPr>
+              <w:noProof/>
+            </w:rPr>
+            <w:t>20</w:t>
+          </w:r>
+          <w:r>
+            <w:rPr>
+              <w:noProof/>
+            </w:rPr>
+            <w:fldChar w:fldCharType="end"/>
+          </w:r>
         </w:p>
       </w:tc>
     </w:tr>
@@ -20726,6 +20946,7 @@
     <w:rsid w:val="00E501FE"/>
     <w:rsid w:val="00E6349E"/>
     <w:rsid w:val="00E76D6B"/>
+    <w:rsid w:val="00E8324E"/>
     <w:rsid w:val="00EB50FC"/>
     <w:rsid w:val="00ED06B6"/>
     <w:rsid w:val="00ED1601"/>
@@ -21525,12 +21746,12 @@
 </file>
 
 <file path=customXml/item1.xml><?xml version="1.0" encoding="utf-8"?>
-<?mso-contentType ?>
-<FormTemplates xmlns="http://schemas.microsoft.com/sharepoint/v3/contenttype/forms">
-  <Display>DocumentLibraryForm</Display>
-  <Edit>DocumentLibraryForm</Edit>
-  <New>DocumentLibraryForm</New>
-</FormTemplates>
+<p:properties xmlns:p="http://schemas.microsoft.com/office/2006/metadata/properties" xmlns:xsi="http://www.w3.org/2001/XMLSchema-instance">
+  <documentManagement>
+    <Gat xmlns="2ec1ac2a-4cb5-40a4-b122-7712fb276773">IC</Gat>
+    <Status xmlns="2ec1ac2a-4cb5-40a4-b122-7712fb276773">Ready for Review</Status>
+  </documentManagement>
+</p:properties>
 </file>
 
 <file path=customXml/item2.xml><?xml version="1.0" encoding="utf-8"?>
@@ -21615,12 +21836,12 @@
 </file>
 
 <file path=customXml/item3.xml><?xml version="1.0" encoding="utf-8"?>
-<p:properties xmlns:p="http://schemas.microsoft.com/office/2006/metadata/properties" xmlns:xsi="http://www.w3.org/2001/XMLSchema-instance">
-  <documentManagement>
-    <Gat xmlns="2ec1ac2a-4cb5-40a4-b122-7712fb276773">IC</Gat>
-    <Status xmlns="2ec1ac2a-4cb5-40a4-b122-7712fb276773">Ready for Review</Status>
-  </documentManagement>
-</p:properties>
+<?mso-contentType ?>
+<FormTemplates xmlns="http://schemas.microsoft.com/sharepoint/v3/contenttype/forms">
+  <Display>DocumentLibraryForm</Display>
+  <Edit>DocumentLibraryForm</Edit>
+  <New>DocumentLibraryForm</New>
+</FormTemplates>
 </file>
 
 <file path=customXml/item4.xml><?xml version="1.0" encoding="utf-8"?>
@@ -21628,9 +21849,10 @@
 </file>
 
 <file path=customXml/itemProps1.xml><?xml version="1.0" encoding="utf-8"?>
-<ds:datastoreItem xmlns:ds="http://schemas.openxmlformats.org/officeDocument/2006/customXml" ds:itemID="{7D4FE01D-1055-48A2-B526-C8AAEA4E33FB}">
+<ds:datastoreItem xmlns:ds="http://schemas.openxmlformats.org/officeDocument/2006/customXml" ds:itemID="{22EF12C5-4EE5-401D-AF32-34459B235CB4}">
   <ds:schemaRefs>
-    <ds:schemaRef ds:uri="http://schemas.microsoft.com/sharepoint/v3/contenttype/forms"/>
+    <ds:schemaRef ds:uri="http://schemas.microsoft.com/office/2006/metadata/properties"/>
+    <ds:schemaRef ds:uri="2ec1ac2a-4cb5-40a4-b122-7712fb276773"/>
   </ds:schemaRefs>
 </ds:datastoreItem>
 </file>
@@ -21653,16 +21875,15 @@
 </file>
 
 <file path=customXml/itemProps3.xml><?xml version="1.0" encoding="utf-8"?>
-<ds:datastoreItem xmlns:ds="http://schemas.openxmlformats.org/officeDocument/2006/customXml" ds:itemID="{22EF12C5-4EE5-401D-AF32-34459B235CB4}">
+<ds:datastoreItem xmlns:ds="http://schemas.openxmlformats.org/officeDocument/2006/customXml" ds:itemID="{7D4FE01D-1055-48A2-B526-C8AAEA4E33FB}">
   <ds:schemaRefs>
-    <ds:schemaRef ds:uri="http://schemas.microsoft.com/office/2006/metadata/properties"/>
-    <ds:schemaRef ds:uri="2ec1ac2a-4cb5-40a4-b122-7712fb276773"/>
+    <ds:schemaRef ds:uri="http://schemas.microsoft.com/sharepoint/v3/contenttype/forms"/>
   </ds:schemaRefs>
 </ds:datastoreItem>
 </file>
 
 <file path=customXml/itemProps4.xml><?xml version="1.0" encoding="utf-8"?>
-<ds:datastoreItem xmlns:ds="http://schemas.openxmlformats.org/officeDocument/2006/customXml" ds:itemID="{A5295A97-492F-445B-B62B-902F165A161D}">
+<ds:datastoreItem xmlns:ds="http://schemas.openxmlformats.org/officeDocument/2006/customXml" ds:itemID="{E6F18096-3967-44C1-A7C4-A84D2956C8D2}">
   <ds:schemaRefs>
     <ds:schemaRef ds:uri="http://schemas.openxmlformats.org/officeDocument/2006/bibliography"/>
   </ds:schemaRefs>

</xml_diff>